<commit_message>
- Correct 2 diagrams. Add ProductAttribute entity. - Correct main use case association. - Correct use case specification.
</commit_message>
<xml_diff>
--- a/ smart-buy/Stuff/Parse Data UC.docx
+++ b/ smart-buy/Stuff/Parse Data UC.docx
@@ -165,7 +165,13 @@
               <w:rPr>
                 <w:lang w:eastAsia="en-US"/>
               </w:rPr>
-              <w:t>1.0</w:t>
+              <w:t>2</w:t>
+            </w:r>
+            <w:r>
+              <w:rPr>
+                <w:lang w:eastAsia="en-US"/>
+              </w:rPr>
+              <w:t>.0</w:t>
             </w:r>
           </w:p>
         </w:tc>
@@ -282,8 +288,17 @@
                 <w:rFonts w:ascii="Times New Roman" w:hAnsi="Times New Roman" w:cs="Times New Roman"/>
                 <w:lang w:eastAsia="en-US"/>
               </w:rPr>
-              <w:t>Doan Ho Anh Triet</w:t>
-            </w:r>
+              <w:t xml:space="preserve">Doan Ho Anh </w:t>
+            </w:r>
+            <w:proofErr w:type="spellStart"/>
+            <w:r>
+              <w:rPr>
+                <w:rFonts w:ascii="Times New Roman" w:hAnsi="Times New Roman" w:cs="Times New Roman"/>
+                <w:lang w:eastAsia="en-US"/>
+              </w:rPr>
+              <w:t>Triet</w:t>
+            </w:r>
+            <w:proofErr w:type="spellEnd"/>
           </w:p>
         </w:tc>
       </w:tr>
@@ -474,7 +489,21 @@
                 <w:rFonts w:ascii="Cambria" w:eastAsiaTheme="minorHAnsi" w:hAnsi="Cambria" w:cs="Cambria"/>
                 <w:lang w:eastAsia="en-US"/>
               </w:rPr>
-              <w:t>Get data from many websties.</w:t>
+              <w:t xml:space="preserve">Get data from many </w:t>
+            </w:r>
+            <w:r>
+              <w:rPr>
+                <w:rFonts w:ascii="Cambria" w:eastAsiaTheme="minorHAnsi" w:hAnsi="Cambria" w:cs="Cambria"/>
+                <w:lang w:eastAsia="en-US"/>
+              </w:rPr>
+              <w:t>websites</w:t>
+            </w:r>
+            <w:r>
+              <w:rPr>
+                <w:rFonts w:ascii="Cambria" w:eastAsiaTheme="minorHAnsi" w:hAnsi="Cambria" w:cs="Cambria"/>
+                <w:lang w:eastAsia="en-US"/>
+              </w:rPr>
+              <w:t>.</w:t>
             </w:r>
           </w:p>
           <w:p>
@@ -749,6 +778,12 @@
                       <w:rFonts w:ascii="Times New Roman" w:eastAsiaTheme="minorEastAsia" w:hAnsi="Times New Roman" w:cs="Times New Roman"/>
                     </w:rPr>
                   </w:pPr>
+                  <w:r>
+                    <w:rPr>
+                      <w:rFonts w:ascii="Times New Roman" w:eastAsiaTheme="minorEastAsia" w:hAnsi="Times New Roman" w:cs="Times New Roman"/>
+                    </w:rPr>
+                    <w:t>Server checks the current time. If it hits configured time, parse process starts.</w:t>
+                  </w:r>
                 </w:p>
               </w:tc>
               <w:tc>
@@ -795,7 +830,21 @@
                     <w:rPr>
                       <w:rFonts w:ascii="Times New Roman" w:hAnsi="Times New Roman" w:cs="Times New Roman"/>
                     </w:rPr>
-                    <w:t>Fetch data from the response based on the inputted XPaths.</w:t>
+                    <w:t xml:space="preserve">Fetch data from the response based on the inputted </w:t>
+                  </w:r>
+                  <w:proofErr w:type="spellStart"/>
+                  <w:r>
+                    <w:rPr>
+                      <w:rFonts w:ascii="Times New Roman" w:hAnsi="Times New Roman" w:cs="Times New Roman"/>
+                    </w:rPr>
+                    <w:t>XPaths</w:t>
+                  </w:r>
+                  <w:proofErr w:type="spellEnd"/>
+                  <w:r>
+                    <w:rPr>
+                      <w:rFonts w:ascii="Times New Roman" w:hAnsi="Times New Roman" w:cs="Times New Roman"/>
+                    </w:rPr>
+                    <w:t>.</w:t>
                   </w:r>
                 </w:p>
                 <w:p>
@@ -1014,6 +1063,12 @@
                       <w:rFonts w:ascii="Times New Roman" w:eastAsiaTheme="minorEastAsia" w:hAnsi="Times New Roman" w:cs="Times New Roman"/>
                     </w:rPr>
                   </w:pPr>
+                  <w:r>
+                    <w:rPr>
+                      <w:rFonts w:ascii="Times New Roman" w:eastAsiaTheme="minorEastAsia" w:hAnsi="Times New Roman" w:cs="Times New Roman"/>
+                    </w:rPr>
+                    <w:t>Server checks the current time. If it hits configured time, parse process starts.</w:t>
+                  </w:r>
                 </w:p>
               </w:tc>
               <w:tc>
@@ -1029,6 +1084,11 @@
                 </w:tcPr>
                 <w:p>
                   <w:pPr>
+                    <w:pStyle w:val="ListParagraph"/>
+                    <w:numPr>
+                      <w:ilvl w:val="0"/>
+                      <w:numId w:val="3"/>
+                    </w:numPr>
                     <w:rPr>
                       <w:rFonts w:ascii="Times New Roman" w:eastAsiaTheme="minorEastAsia" w:hAnsi="Times New Roman" w:cs="Times New Roman"/>
                     </w:rPr>
@@ -1038,6 +1098,24 @@
                       <w:rFonts w:ascii="Cambria" w:hAnsi="Cambria" w:cs="Cambria"/>
                     </w:rPr>
                     <w:t>If fetched product is already in the database, update its information.</w:t>
+                  </w:r>
+                </w:p>
+                <w:p>
+                  <w:pPr>
+                    <w:pStyle w:val="ListParagraph"/>
+                    <w:numPr>
+                      <w:ilvl w:val="0"/>
+                      <w:numId w:val="3"/>
+                    </w:numPr>
+                    <w:rPr>
+                      <w:rFonts w:ascii="Times New Roman" w:eastAsiaTheme="minorEastAsia" w:hAnsi="Times New Roman" w:cs="Times New Roman"/>
+                    </w:rPr>
+                  </w:pPr>
+                  <w:r>
+                    <w:rPr>
+                      <w:rFonts w:ascii="Cambria" w:hAnsi="Cambria" w:cs="Cambria"/>
+                    </w:rPr>
+                    <w:t>Generate log file.</w:t>
                   </w:r>
                 </w:p>
               </w:tc>
@@ -1200,7 +1278,19 @@
                     <w:rPr>
                       <w:rFonts w:ascii="Cambria" w:hAnsi="Cambria" w:cs="Cambria"/>
                     </w:rPr>
-                    <w:t>Data is not valid.</w:t>
+                    <w:t xml:space="preserve">Data is </w:t>
+                  </w:r>
+                  <w:r>
+                    <w:rPr>
+                      <w:rFonts w:ascii="Cambria" w:hAnsi="Cambria" w:cs="Cambria"/>
+                    </w:rPr>
+                    <w:t>in</w:t>
+                  </w:r>
+                  <w:r>
+                    <w:rPr>
+                      <w:rFonts w:ascii="Cambria" w:hAnsi="Cambria" w:cs="Cambria"/>
+                    </w:rPr>
+                    <w:t>valid.</w:t>
                   </w:r>
                 </w:p>
               </w:tc>
@@ -1217,6 +1307,11 @@
                 </w:tcPr>
                 <w:p>
                   <w:pPr>
+                    <w:pStyle w:val="ListParagraph"/>
+                    <w:numPr>
+                      <w:ilvl w:val="0"/>
+                      <w:numId w:val="4"/>
+                    </w:numPr>
                     <w:rPr>
                       <w:rFonts w:ascii="Times New Roman" w:eastAsiaTheme="minorEastAsia" w:hAnsi="Times New Roman" w:cs="Times New Roman"/>
                     </w:rPr>
@@ -1226,6 +1321,25 @@
                       <w:rFonts w:ascii="Cambria" w:hAnsi="Cambria" w:cs="Cambria"/>
                     </w:rPr>
                     <w:t>Don’t insert to database.</w:t>
+                  </w:r>
+                </w:p>
+                <w:p>
+                  <w:pPr>
+                    <w:pStyle w:val="ListParagraph"/>
+                    <w:numPr>
+                      <w:ilvl w:val="0"/>
+                      <w:numId w:val="4"/>
+                    </w:numPr>
+                    <w:rPr>
+                      <w:rFonts w:ascii="Times New Roman" w:eastAsiaTheme="minorEastAsia" w:hAnsi="Times New Roman" w:cs="Times New Roman"/>
+                    </w:rPr>
+                  </w:pPr>
+                  <w:r>
+                    <w:rPr>
+                      <w:rFonts w:ascii="Cambria" w:hAnsi="Cambria" w:cs="Cambria"/>
+                    </w:rPr>
+                    <w:lastRenderedPageBreak/>
+                    <w:t>Generate log file.</w:t>
                   </w:r>
                 </w:p>
               </w:tc>
@@ -1242,6 +1356,7 @@
                 <w:b/>
                 <w:lang w:eastAsia="en-US"/>
               </w:rPr>
+              <w:lastRenderedPageBreak/>
               <w:t>Relationships:</w:t>
             </w:r>
             <w:r>
@@ -1262,7 +1377,6 @@
                 <w:b/>
                 <w:lang w:eastAsia="en-US"/>
               </w:rPr>
-              <w:lastRenderedPageBreak/>
               <w:t>Business Rules</w:t>
             </w:r>
             <w:r>
@@ -1578,6 +1692,7 @@
               <w:rPr>
                 <w:lang w:eastAsia="en-US"/>
               </w:rPr>
+              <w:lastRenderedPageBreak/>
               <w:t>------------------------------------------------------------</w:t>
             </w:r>
           </w:p>
@@ -1617,7 +1732,6 @@
               <w:rPr>
                 <w:lang w:eastAsia="en-US"/>
               </w:rPr>
-              <w:lastRenderedPageBreak/>
               <w:t>Pass: [valid]</w:t>
             </w:r>
           </w:p>
@@ -1737,19 +1851,7 @@
                 <w:lang w:eastAsia="en-US"/>
               </w:rPr>
               <w:lastRenderedPageBreak/>
-              <w:t xml:space="preserve">USE CASE – </w:t>
-            </w:r>
-            <w:r>
-              <w:rPr>
-                <w:lang w:eastAsia="en-US"/>
-              </w:rPr>
-              <w:t xml:space="preserve">Force </w:t>
-            </w:r>
-            <w:r>
-              <w:rPr>
-                <w:lang w:eastAsia="en-US"/>
-              </w:rPr>
-              <w:t>Parse Data</w:t>
+              <w:t>USE CASE – Force Parse Data</w:t>
             </w:r>
           </w:p>
         </w:tc>
@@ -1858,7 +1960,13 @@
               <w:rPr>
                 <w:lang w:eastAsia="en-US"/>
               </w:rPr>
-              <w:t>1.0</w:t>
+              <w:t>2</w:t>
+            </w:r>
+            <w:r>
+              <w:rPr>
+                <w:lang w:eastAsia="en-US"/>
+              </w:rPr>
+              <w:t>.0</w:t>
             </w:r>
           </w:p>
         </w:tc>
@@ -1920,15 +2028,7 @@
                 <w:color w:val="000000"/>
                 <w:lang w:eastAsia="en-US"/>
               </w:rPr>
-              <w:t xml:space="preserve">Force </w:t>
-            </w:r>
-            <w:r>
-              <w:rPr>
-                <w:rFonts w:ascii="Times New Roman" w:hAnsi="Times New Roman" w:cs="Times New Roman"/>
-                <w:color w:val="000000"/>
-                <w:lang w:eastAsia="en-US"/>
-              </w:rPr>
-              <w:t>Parse Data</w:t>
+              <w:t>Force Parse Data</w:t>
             </w:r>
           </w:p>
         </w:tc>
@@ -1983,8 +2083,17 @@
                 <w:rFonts w:ascii="Times New Roman" w:hAnsi="Times New Roman" w:cs="Times New Roman"/>
                 <w:lang w:eastAsia="en-US"/>
               </w:rPr>
-              <w:t>Doan Ho Anh Triet</w:t>
-            </w:r>
+              <w:t xml:space="preserve">Doan Ho Anh </w:t>
+            </w:r>
+            <w:proofErr w:type="spellStart"/>
+            <w:r>
+              <w:rPr>
+                <w:rFonts w:ascii="Times New Roman" w:hAnsi="Times New Roman" w:cs="Times New Roman"/>
+                <w:lang w:eastAsia="en-US"/>
+              </w:rPr>
+              <w:t>Triet</w:t>
+            </w:r>
+            <w:proofErr w:type="spellEnd"/>
           </w:p>
         </w:tc>
       </w:tr>
@@ -2168,7 +2277,21 @@
                 <w:rFonts w:ascii="Cambria" w:eastAsiaTheme="minorHAnsi" w:hAnsi="Cambria" w:cs="Cambria"/>
                 <w:lang w:eastAsia="en-US"/>
               </w:rPr>
-              <w:t>Get data from many websties.</w:t>
+              <w:t xml:space="preserve">Get data from many </w:t>
+            </w:r>
+            <w:r>
+              <w:rPr>
+                <w:rFonts w:ascii="Cambria" w:eastAsiaTheme="minorHAnsi" w:hAnsi="Cambria" w:cs="Cambria"/>
+                <w:lang w:eastAsia="en-US"/>
+              </w:rPr>
+              <w:t>websites</w:t>
+            </w:r>
+            <w:r>
+              <w:rPr>
+                <w:rFonts w:ascii="Cambria" w:eastAsiaTheme="minorHAnsi" w:hAnsi="Cambria" w:cs="Cambria"/>
+                <w:lang w:eastAsia="en-US"/>
+              </w:rPr>
+              <w:t>.</w:t>
             </w:r>
           </w:p>
           <w:p>
@@ -2489,8 +2612,16 @@
                     <w:rPr>
                       <w:rFonts w:ascii="Times New Roman" w:hAnsi="Times New Roman" w:cs="Times New Roman"/>
                     </w:rPr>
-                    <w:t xml:space="preserve"> into “Parsing…”.</w:t>
-                  </w:r>
+                    <w:t xml:space="preserve"> into “Parsing…</w:t>
+                  </w:r>
+                  <w:proofErr w:type="gramStart"/>
+                  <w:r>
+                    <w:rPr>
+                      <w:rFonts w:ascii="Times New Roman" w:hAnsi="Times New Roman" w:cs="Times New Roman"/>
+                    </w:rPr>
+                    <w:t>”.</w:t>
+                  </w:r>
+                  <w:proofErr w:type="gramEnd"/>
                 </w:p>
                 <w:p>
                   <w:pPr>
@@ -2525,7 +2656,21 @@
                     <w:rPr>
                       <w:rFonts w:ascii="Times New Roman" w:hAnsi="Times New Roman" w:cs="Times New Roman"/>
                     </w:rPr>
-                    <w:t>Fetch data from the response based on the inputted XPaths.</w:t>
+                    <w:t xml:space="preserve">Fetch data from the response based on the inputted </w:t>
+                  </w:r>
+                  <w:proofErr w:type="spellStart"/>
+                  <w:r>
+                    <w:rPr>
+                      <w:rFonts w:ascii="Times New Roman" w:hAnsi="Times New Roman" w:cs="Times New Roman"/>
+                    </w:rPr>
+                    <w:t>XPaths</w:t>
+                  </w:r>
+                  <w:proofErr w:type="spellEnd"/>
+                  <w:r>
+                    <w:rPr>
+                      <w:rFonts w:ascii="Times New Roman" w:hAnsi="Times New Roman" w:cs="Times New Roman"/>
+                    </w:rPr>
+                    <w:t>.</w:t>
                   </w:r>
                 </w:p>
                 <w:p>
@@ -2768,6 +2913,12 @@
                       <w:rFonts w:ascii="Times New Roman" w:eastAsiaTheme="minorEastAsia" w:hAnsi="Times New Roman" w:cs="Times New Roman"/>
                     </w:rPr>
                   </w:pPr>
+                  <w:r>
+                    <w:rPr>
+                      <w:rFonts w:ascii="Times New Roman" w:eastAsiaTheme="minorEastAsia" w:hAnsi="Times New Roman" w:cs="Times New Roman"/>
+                    </w:rPr>
+                    <w:t>Staff clicks “Parse” button.</w:t>
+                  </w:r>
                 </w:p>
               </w:tc>
               <w:tc>
@@ -2783,6 +2934,11 @@
                 </w:tcPr>
                 <w:p>
                   <w:pPr>
+                    <w:pStyle w:val="ListParagraph"/>
+                    <w:numPr>
+                      <w:ilvl w:val="0"/>
+                      <w:numId w:val="5"/>
+                    </w:numPr>
                     <w:rPr>
                       <w:rFonts w:ascii="Times New Roman" w:eastAsiaTheme="minorEastAsia" w:hAnsi="Times New Roman" w:cs="Times New Roman"/>
                     </w:rPr>
@@ -2792,6 +2948,24 @@
                       <w:rFonts w:ascii="Cambria" w:hAnsi="Cambria" w:cs="Cambria"/>
                     </w:rPr>
                     <w:t>If fetched product is already in the database, update its information.</w:t>
+                  </w:r>
+                </w:p>
+                <w:p>
+                  <w:pPr>
+                    <w:pStyle w:val="ListParagraph"/>
+                    <w:numPr>
+                      <w:ilvl w:val="0"/>
+                      <w:numId w:val="5"/>
+                    </w:numPr>
+                    <w:rPr>
+                      <w:rFonts w:ascii="Times New Roman" w:eastAsiaTheme="minorEastAsia" w:hAnsi="Times New Roman" w:cs="Times New Roman"/>
+                    </w:rPr>
+                  </w:pPr>
+                  <w:r>
+                    <w:rPr>
+                      <w:rFonts w:ascii="Cambria" w:hAnsi="Cambria" w:cs="Cambria"/>
+                    </w:rPr>
+                    <w:t>Generate log file.</w:t>
                   </w:r>
                 </w:p>
               </w:tc>
@@ -2809,6 +2983,7 @@
                 <w:b/>
                 <w:lang w:eastAsia="en-US"/>
               </w:rPr>
+              <w:lastRenderedPageBreak/>
               <w:t xml:space="preserve">Exceptions </w:t>
             </w:r>
           </w:p>
@@ -2847,7 +3022,6 @@
                     <w:rPr>
                       <w:rFonts w:ascii="Times New Roman" w:hAnsi="Times New Roman" w:cs="Times New Roman"/>
                     </w:rPr>
-                    <w:lastRenderedPageBreak/>
                     <w:t>Step</w:t>
                   </w:r>
                 </w:p>
@@ -2972,6 +3146,11 @@
                 </w:tcPr>
                 <w:p>
                   <w:pPr>
+                    <w:pStyle w:val="ListParagraph"/>
+                    <w:numPr>
+                      <w:ilvl w:val="0"/>
+                      <w:numId w:val="6"/>
+                    </w:numPr>
                     <w:rPr>
                       <w:rFonts w:ascii="Times New Roman" w:eastAsiaTheme="minorEastAsia" w:hAnsi="Times New Roman" w:cs="Times New Roman"/>
                     </w:rPr>
@@ -2982,6 +3161,26 @@
                     </w:rPr>
                     <w:t>Don’t insert to database.</w:t>
                   </w:r>
+                </w:p>
+                <w:p>
+                  <w:pPr>
+                    <w:pStyle w:val="ListParagraph"/>
+                    <w:numPr>
+                      <w:ilvl w:val="0"/>
+                      <w:numId w:val="6"/>
+                    </w:numPr>
+                    <w:rPr>
+                      <w:rFonts w:ascii="Times New Roman" w:eastAsiaTheme="minorEastAsia" w:hAnsi="Times New Roman" w:cs="Times New Roman"/>
+                    </w:rPr>
+                  </w:pPr>
+                  <w:r>
+                    <w:rPr>
+                      <w:rFonts w:ascii="Cambria" w:hAnsi="Cambria" w:cs="Cambria"/>
+                    </w:rPr>
+                    <w:t>Generate log file.</w:t>
+                  </w:r>
+                  <w:bookmarkStart w:id="0" w:name="_GoBack"/>
+                  <w:bookmarkEnd w:id="0"/>
                 </w:p>
               </w:tc>
             </w:tr>
@@ -3031,8 +3230,6 @@
               </w:rPr>
               <w:t xml:space="preserve"> refer to “Parse Data” use case.</w:t>
             </w:r>
-            <w:bookmarkStart w:id="0" w:name="_GoBack"/>
-            <w:bookmarkEnd w:id="0"/>
           </w:p>
         </w:tc>
       </w:tr>
@@ -3060,7 +3257,7 @@
       <w:lvlText w:val=""/>
       <w:lvlJc w:val="left"/>
       <w:pPr>
-        <w:ind w:left="720" w:hanging="360"/>
+        <w:ind w:left="360" w:hanging="360"/>
       </w:pPr>
       <w:rPr>
         <w:rFonts w:ascii="Symbol" w:hAnsi="Symbol" w:hint="default"/>
@@ -3072,7 +3269,7 @@
       <w:lvlText w:val="o"/>
       <w:lvlJc w:val="left"/>
       <w:pPr>
-        <w:ind w:left="1440" w:hanging="360"/>
+        <w:ind w:left="1080" w:hanging="360"/>
       </w:pPr>
       <w:rPr>
         <w:rFonts w:ascii="Courier New" w:hAnsi="Courier New" w:cs="Courier New" w:hint="default"/>
@@ -3084,7 +3281,7 @@
       <w:lvlText w:val=""/>
       <w:lvlJc w:val="left"/>
       <w:pPr>
-        <w:ind w:left="2160" w:hanging="360"/>
+        <w:ind w:left="1800" w:hanging="360"/>
       </w:pPr>
       <w:rPr>
         <w:rFonts w:ascii="Wingdings" w:hAnsi="Wingdings" w:hint="default"/>
@@ -3096,7 +3293,7 @@
       <w:lvlText w:val=""/>
       <w:lvlJc w:val="left"/>
       <w:pPr>
-        <w:ind w:left="2880" w:hanging="360"/>
+        <w:ind w:left="2520" w:hanging="360"/>
       </w:pPr>
       <w:rPr>
         <w:rFonts w:ascii="Symbol" w:hAnsi="Symbol" w:hint="default"/>
@@ -3108,7 +3305,7 @@
       <w:lvlText w:val="o"/>
       <w:lvlJc w:val="left"/>
       <w:pPr>
-        <w:ind w:left="3600" w:hanging="360"/>
+        <w:ind w:left="3240" w:hanging="360"/>
       </w:pPr>
       <w:rPr>
         <w:rFonts w:ascii="Courier New" w:hAnsi="Courier New" w:cs="Courier New" w:hint="default"/>
@@ -3120,7 +3317,7 @@
       <w:lvlText w:val=""/>
       <w:lvlJc w:val="left"/>
       <w:pPr>
-        <w:ind w:left="4320" w:hanging="360"/>
+        <w:ind w:left="3960" w:hanging="360"/>
       </w:pPr>
       <w:rPr>
         <w:rFonts w:ascii="Wingdings" w:hAnsi="Wingdings" w:hint="default"/>
@@ -3132,7 +3329,7 @@
       <w:lvlText w:val=""/>
       <w:lvlJc w:val="left"/>
       <w:pPr>
-        <w:ind w:left="5040" w:hanging="360"/>
+        <w:ind w:left="4680" w:hanging="360"/>
       </w:pPr>
       <w:rPr>
         <w:rFonts w:ascii="Symbol" w:hAnsi="Symbol" w:hint="default"/>
@@ -3144,7 +3341,7 @@
       <w:lvlText w:val="o"/>
       <w:lvlJc w:val="left"/>
       <w:pPr>
-        <w:ind w:left="5760" w:hanging="360"/>
+        <w:ind w:left="5400" w:hanging="360"/>
       </w:pPr>
       <w:rPr>
         <w:rFonts w:ascii="Courier New" w:hAnsi="Courier New" w:cs="Courier New" w:hint="default"/>
@@ -3156,7 +3353,7 @@
       <w:lvlText w:val=""/>
       <w:lvlJc w:val="left"/>
       <w:pPr>
-        <w:ind w:left="6480" w:hanging="360"/>
+        <w:ind w:left="6120" w:hanging="360"/>
       </w:pPr>
       <w:rPr>
         <w:rFonts w:ascii="Wingdings" w:hAnsi="Wingdings" w:hint="default"/>
@@ -3164,6 +3361,458 @@
     </w:lvl>
   </w:abstractNum>
   <w:abstractNum w:abstractNumId="1">
+    <w:nsid w:val="0D88437E"/>
+    <w:multiLevelType w:val="hybridMultilevel"/>
+    <w:tmpl w:val="F406518A"/>
+    <w:lvl w:ilvl="0" w:tplc="4D52C982">
+      <w:start w:val="1"/>
+      <w:numFmt w:val="bullet"/>
+      <w:lvlText w:val=""/>
+      <w:lvlJc w:val="left"/>
+      <w:pPr>
+        <w:ind w:left="360" w:hanging="360"/>
+      </w:pPr>
+      <w:rPr>
+        <w:rFonts w:ascii="Symbol" w:hAnsi="Symbol" w:hint="default"/>
+      </w:rPr>
+    </w:lvl>
+    <w:lvl w:ilvl="1" w:tplc="08090003" w:tentative="1">
+      <w:start w:val="1"/>
+      <w:numFmt w:val="bullet"/>
+      <w:lvlText w:val="o"/>
+      <w:lvlJc w:val="left"/>
+      <w:pPr>
+        <w:ind w:left="1080" w:hanging="360"/>
+      </w:pPr>
+      <w:rPr>
+        <w:rFonts w:ascii="Courier New" w:hAnsi="Courier New" w:cs="Courier New" w:hint="default"/>
+      </w:rPr>
+    </w:lvl>
+    <w:lvl w:ilvl="2" w:tplc="08090005" w:tentative="1">
+      <w:start w:val="1"/>
+      <w:numFmt w:val="bullet"/>
+      <w:lvlText w:val=""/>
+      <w:lvlJc w:val="left"/>
+      <w:pPr>
+        <w:ind w:left="1800" w:hanging="360"/>
+      </w:pPr>
+      <w:rPr>
+        <w:rFonts w:ascii="Wingdings" w:hAnsi="Wingdings" w:hint="default"/>
+      </w:rPr>
+    </w:lvl>
+    <w:lvl w:ilvl="3" w:tplc="08090001" w:tentative="1">
+      <w:start w:val="1"/>
+      <w:numFmt w:val="bullet"/>
+      <w:lvlText w:val=""/>
+      <w:lvlJc w:val="left"/>
+      <w:pPr>
+        <w:ind w:left="2520" w:hanging="360"/>
+      </w:pPr>
+      <w:rPr>
+        <w:rFonts w:ascii="Symbol" w:hAnsi="Symbol" w:hint="default"/>
+      </w:rPr>
+    </w:lvl>
+    <w:lvl w:ilvl="4" w:tplc="08090003" w:tentative="1">
+      <w:start w:val="1"/>
+      <w:numFmt w:val="bullet"/>
+      <w:lvlText w:val="o"/>
+      <w:lvlJc w:val="left"/>
+      <w:pPr>
+        <w:ind w:left="3240" w:hanging="360"/>
+      </w:pPr>
+      <w:rPr>
+        <w:rFonts w:ascii="Courier New" w:hAnsi="Courier New" w:cs="Courier New" w:hint="default"/>
+      </w:rPr>
+    </w:lvl>
+    <w:lvl w:ilvl="5" w:tplc="08090005" w:tentative="1">
+      <w:start w:val="1"/>
+      <w:numFmt w:val="bullet"/>
+      <w:lvlText w:val=""/>
+      <w:lvlJc w:val="left"/>
+      <w:pPr>
+        <w:ind w:left="3960" w:hanging="360"/>
+      </w:pPr>
+      <w:rPr>
+        <w:rFonts w:ascii="Wingdings" w:hAnsi="Wingdings" w:hint="default"/>
+      </w:rPr>
+    </w:lvl>
+    <w:lvl w:ilvl="6" w:tplc="08090001" w:tentative="1">
+      <w:start w:val="1"/>
+      <w:numFmt w:val="bullet"/>
+      <w:lvlText w:val=""/>
+      <w:lvlJc w:val="left"/>
+      <w:pPr>
+        <w:ind w:left="4680" w:hanging="360"/>
+      </w:pPr>
+      <w:rPr>
+        <w:rFonts w:ascii="Symbol" w:hAnsi="Symbol" w:hint="default"/>
+      </w:rPr>
+    </w:lvl>
+    <w:lvl w:ilvl="7" w:tplc="08090003" w:tentative="1">
+      <w:start w:val="1"/>
+      <w:numFmt w:val="bullet"/>
+      <w:lvlText w:val="o"/>
+      <w:lvlJc w:val="left"/>
+      <w:pPr>
+        <w:ind w:left="5400" w:hanging="360"/>
+      </w:pPr>
+      <w:rPr>
+        <w:rFonts w:ascii="Courier New" w:hAnsi="Courier New" w:cs="Courier New" w:hint="default"/>
+      </w:rPr>
+    </w:lvl>
+    <w:lvl w:ilvl="8" w:tplc="08090005" w:tentative="1">
+      <w:start w:val="1"/>
+      <w:numFmt w:val="bullet"/>
+      <w:lvlText w:val=""/>
+      <w:lvlJc w:val="left"/>
+      <w:pPr>
+        <w:ind w:left="6120" w:hanging="360"/>
+      </w:pPr>
+      <w:rPr>
+        <w:rFonts w:ascii="Wingdings" w:hAnsi="Wingdings" w:hint="default"/>
+      </w:rPr>
+    </w:lvl>
+  </w:abstractNum>
+  <w:abstractNum w:abstractNumId="2">
+    <w:nsid w:val="34E3338F"/>
+    <w:multiLevelType w:val="hybridMultilevel"/>
+    <w:tmpl w:val="5560AB82"/>
+    <w:lvl w:ilvl="0" w:tplc="4D52C982">
+      <w:start w:val="1"/>
+      <w:numFmt w:val="bullet"/>
+      <w:lvlText w:val=""/>
+      <w:lvlJc w:val="left"/>
+      <w:pPr>
+        <w:ind w:left="360" w:hanging="360"/>
+      </w:pPr>
+      <w:rPr>
+        <w:rFonts w:ascii="Symbol" w:hAnsi="Symbol" w:hint="default"/>
+      </w:rPr>
+    </w:lvl>
+    <w:lvl w:ilvl="1" w:tplc="08090003" w:tentative="1">
+      <w:start w:val="1"/>
+      <w:numFmt w:val="bullet"/>
+      <w:lvlText w:val="o"/>
+      <w:lvlJc w:val="left"/>
+      <w:pPr>
+        <w:ind w:left="1080" w:hanging="360"/>
+      </w:pPr>
+      <w:rPr>
+        <w:rFonts w:ascii="Courier New" w:hAnsi="Courier New" w:cs="Courier New" w:hint="default"/>
+      </w:rPr>
+    </w:lvl>
+    <w:lvl w:ilvl="2" w:tplc="08090005" w:tentative="1">
+      <w:start w:val="1"/>
+      <w:numFmt w:val="bullet"/>
+      <w:lvlText w:val=""/>
+      <w:lvlJc w:val="left"/>
+      <w:pPr>
+        <w:ind w:left="1800" w:hanging="360"/>
+      </w:pPr>
+      <w:rPr>
+        <w:rFonts w:ascii="Wingdings" w:hAnsi="Wingdings" w:hint="default"/>
+      </w:rPr>
+    </w:lvl>
+    <w:lvl w:ilvl="3" w:tplc="08090001" w:tentative="1">
+      <w:start w:val="1"/>
+      <w:numFmt w:val="bullet"/>
+      <w:lvlText w:val=""/>
+      <w:lvlJc w:val="left"/>
+      <w:pPr>
+        <w:ind w:left="2520" w:hanging="360"/>
+      </w:pPr>
+      <w:rPr>
+        <w:rFonts w:ascii="Symbol" w:hAnsi="Symbol" w:hint="default"/>
+      </w:rPr>
+    </w:lvl>
+    <w:lvl w:ilvl="4" w:tplc="08090003" w:tentative="1">
+      <w:start w:val="1"/>
+      <w:numFmt w:val="bullet"/>
+      <w:lvlText w:val="o"/>
+      <w:lvlJc w:val="left"/>
+      <w:pPr>
+        <w:ind w:left="3240" w:hanging="360"/>
+      </w:pPr>
+      <w:rPr>
+        <w:rFonts w:ascii="Courier New" w:hAnsi="Courier New" w:cs="Courier New" w:hint="default"/>
+      </w:rPr>
+    </w:lvl>
+    <w:lvl w:ilvl="5" w:tplc="08090005" w:tentative="1">
+      <w:start w:val="1"/>
+      <w:numFmt w:val="bullet"/>
+      <w:lvlText w:val=""/>
+      <w:lvlJc w:val="left"/>
+      <w:pPr>
+        <w:ind w:left="3960" w:hanging="360"/>
+      </w:pPr>
+      <w:rPr>
+        <w:rFonts w:ascii="Wingdings" w:hAnsi="Wingdings" w:hint="default"/>
+      </w:rPr>
+    </w:lvl>
+    <w:lvl w:ilvl="6" w:tplc="08090001" w:tentative="1">
+      <w:start w:val="1"/>
+      <w:numFmt w:val="bullet"/>
+      <w:lvlText w:val=""/>
+      <w:lvlJc w:val="left"/>
+      <w:pPr>
+        <w:ind w:left="4680" w:hanging="360"/>
+      </w:pPr>
+      <w:rPr>
+        <w:rFonts w:ascii="Symbol" w:hAnsi="Symbol" w:hint="default"/>
+      </w:rPr>
+    </w:lvl>
+    <w:lvl w:ilvl="7" w:tplc="08090003" w:tentative="1">
+      <w:start w:val="1"/>
+      <w:numFmt w:val="bullet"/>
+      <w:lvlText w:val="o"/>
+      <w:lvlJc w:val="left"/>
+      <w:pPr>
+        <w:ind w:left="5400" w:hanging="360"/>
+      </w:pPr>
+      <w:rPr>
+        <w:rFonts w:ascii="Courier New" w:hAnsi="Courier New" w:cs="Courier New" w:hint="default"/>
+      </w:rPr>
+    </w:lvl>
+    <w:lvl w:ilvl="8" w:tplc="08090005" w:tentative="1">
+      <w:start w:val="1"/>
+      <w:numFmt w:val="bullet"/>
+      <w:lvlText w:val=""/>
+      <w:lvlJc w:val="left"/>
+      <w:pPr>
+        <w:ind w:left="6120" w:hanging="360"/>
+      </w:pPr>
+      <w:rPr>
+        <w:rFonts w:ascii="Wingdings" w:hAnsi="Wingdings" w:hint="default"/>
+      </w:rPr>
+    </w:lvl>
+  </w:abstractNum>
+  <w:abstractNum w:abstractNumId="3">
+    <w:nsid w:val="48E241BC"/>
+    <w:multiLevelType w:val="hybridMultilevel"/>
+    <w:tmpl w:val="265AD81E"/>
+    <w:lvl w:ilvl="0" w:tplc="4D52C982">
+      <w:start w:val="1"/>
+      <w:numFmt w:val="bullet"/>
+      <w:lvlText w:val=""/>
+      <w:lvlJc w:val="left"/>
+      <w:pPr>
+        <w:ind w:left="360" w:hanging="360"/>
+      </w:pPr>
+      <w:rPr>
+        <w:rFonts w:ascii="Symbol" w:hAnsi="Symbol" w:hint="default"/>
+      </w:rPr>
+    </w:lvl>
+    <w:lvl w:ilvl="1" w:tplc="08090003" w:tentative="1">
+      <w:start w:val="1"/>
+      <w:numFmt w:val="bullet"/>
+      <w:lvlText w:val="o"/>
+      <w:lvlJc w:val="left"/>
+      <w:pPr>
+        <w:ind w:left="1080" w:hanging="360"/>
+      </w:pPr>
+      <w:rPr>
+        <w:rFonts w:ascii="Courier New" w:hAnsi="Courier New" w:cs="Courier New" w:hint="default"/>
+      </w:rPr>
+    </w:lvl>
+    <w:lvl w:ilvl="2" w:tplc="08090005" w:tentative="1">
+      <w:start w:val="1"/>
+      <w:numFmt w:val="bullet"/>
+      <w:lvlText w:val=""/>
+      <w:lvlJc w:val="left"/>
+      <w:pPr>
+        <w:ind w:left="1800" w:hanging="360"/>
+      </w:pPr>
+      <w:rPr>
+        <w:rFonts w:ascii="Wingdings" w:hAnsi="Wingdings" w:hint="default"/>
+      </w:rPr>
+    </w:lvl>
+    <w:lvl w:ilvl="3" w:tplc="08090001" w:tentative="1">
+      <w:start w:val="1"/>
+      <w:numFmt w:val="bullet"/>
+      <w:lvlText w:val=""/>
+      <w:lvlJc w:val="left"/>
+      <w:pPr>
+        <w:ind w:left="2520" w:hanging="360"/>
+      </w:pPr>
+      <w:rPr>
+        <w:rFonts w:ascii="Symbol" w:hAnsi="Symbol" w:hint="default"/>
+      </w:rPr>
+    </w:lvl>
+    <w:lvl w:ilvl="4" w:tplc="08090003" w:tentative="1">
+      <w:start w:val="1"/>
+      <w:numFmt w:val="bullet"/>
+      <w:lvlText w:val="o"/>
+      <w:lvlJc w:val="left"/>
+      <w:pPr>
+        <w:ind w:left="3240" w:hanging="360"/>
+      </w:pPr>
+      <w:rPr>
+        <w:rFonts w:ascii="Courier New" w:hAnsi="Courier New" w:cs="Courier New" w:hint="default"/>
+      </w:rPr>
+    </w:lvl>
+    <w:lvl w:ilvl="5" w:tplc="08090005" w:tentative="1">
+      <w:start w:val="1"/>
+      <w:numFmt w:val="bullet"/>
+      <w:lvlText w:val=""/>
+      <w:lvlJc w:val="left"/>
+      <w:pPr>
+        <w:ind w:left="3960" w:hanging="360"/>
+      </w:pPr>
+      <w:rPr>
+        <w:rFonts w:ascii="Wingdings" w:hAnsi="Wingdings" w:hint="default"/>
+      </w:rPr>
+    </w:lvl>
+    <w:lvl w:ilvl="6" w:tplc="08090001" w:tentative="1">
+      <w:start w:val="1"/>
+      <w:numFmt w:val="bullet"/>
+      <w:lvlText w:val=""/>
+      <w:lvlJc w:val="left"/>
+      <w:pPr>
+        <w:ind w:left="4680" w:hanging="360"/>
+      </w:pPr>
+      <w:rPr>
+        <w:rFonts w:ascii="Symbol" w:hAnsi="Symbol" w:hint="default"/>
+      </w:rPr>
+    </w:lvl>
+    <w:lvl w:ilvl="7" w:tplc="08090003" w:tentative="1">
+      <w:start w:val="1"/>
+      <w:numFmt w:val="bullet"/>
+      <w:lvlText w:val="o"/>
+      <w:lvlJc w:val="left"/>
+      <w:pPr>
+        <w:ind w:left="5400" w:hanging="360"/>
+      </w:pPr>
+      <w:rPr>
+        <w:rFonts w:ascii="Courier New" w:hAnsi="Courier New" w:cs="Courier New" w:hint="default"/>
+      </w:rPr>
+    </w:lvl>
+    <w:lvl w:ilvl="8" w:tplc="08090005" w:tentative="1">
+      <w:start w:val="1"/>
+      <w:numFmt w:val="bullet"/>
+      <w:lvlText w:val=""/>
+      <w:lvlJc w:val="left"/>
+      <w:pPr>
+        <w:ind w:left="6120" w:hanging="360"/>
+      </w:pPr>
+      <w:rPr>
+        <w:rFonts w:ascii="Wingdings" w:hAnsi="Wingdings" w:hint="default"/>
+      </w:rPr>
+    </w:lvl>
+  </w:abstractNum>
+  <w:abstractNum w:abstractNumId="4">
+    <w:nsid w:val="6B5F6F16"/>
+    <w:multiLevelType w:val="hybridMultilevel"/>
+    <w:tmpl w:val="CEDC7A70"/>
+    <w:lvl w:ilvl="0" w:tplc="4D52C982">
+      <w:start w:val="1"/>
+      <w:numFmt w:val="bullet"/>
+      <w:lvlText w:val=""/>
+      <w:lvlJc w:val="left"/>
+      <w:pPr>
+        <w:ind w:left="360" w:hanging="360"/>
+      </w:pPr>
+      <w:rPr>
+        <w:rFonts w:ascii="Symbol" w:hAnsi="Symbol" w:hint="default"/>
+      </w:rPr>
+    </w:lvl>
+    <w:lvl w:ilvl="1" w:tplc="08090003" w:tentative="1">
+      <w:start w:val="1"/>
+      <w:numFmt w:val="bullet"/>
+      <w:lvlText w:val="o"/>
+      <w:lvlJc w:val="left"/>
+      <w:pPr>
+        <w:ind w:left="1080" w:hanging="360"/>
+      </w:pPr>
+      <w:rPr>
+        <w:rFonts w:ascii="Courier New" w:hAnsi="Courier New" w:cs="Courier New" w:hint="default"/>
+      </w:rPr>
+    </w:lvl>
+    <w:lvl w:ilvl="2" w:tplc="08090005" w:tentative="1">
+      <w:start w:val="1"/>
+      <w:numFmt w:val="bullet"/>
+      <w:lvlText w:val=""/>
+      <w:lvlJc w:val="left"/>
+      <w:pPr>
+        <w:ind w:left="1800" w:hanging="360"/>
+      </w:pPr>
+      <w:rPr>
+        <w:rFonts w:ascii="Wingdings" w:hAnsi="Wingdings" w:hint="default"/>
+      </w:rPr>
+    </w:lvl>
+    <w:lvl w:ilvl="3" w:tplc="08090001" w:tentative="1">
+      <w:start w:val="1"/>
+      <w:numFmt w:val="bullet"/>
+      <w:lvlText w:val=""/>
+      <w:lvlJc w:val="left"/>
+      <w:pPr>
+        <w:ind w:left="2520" w:hanging="360"/>
+      </w:pPr>
+      <w:rPr>
+        <w:rFonts w:ascii="Symbol" w:hAnsi="Symbol" w:hint="default"/>
+      </w:rPr>
+    </w:lvl>
+    <w:lvl w:ilvl="4" w:tplc="08090003" w:tentative="1">
+      <w:start w:val="1"/>
+      <w:numFmt w:val="bullet"/>
+      <w:lvlText w:val="o"/>
+      <w:lvlJc w:val="left"/>
+      <w:pPr>
+        <w:ind w:left="3240" w:hanging="360"/>
+      </w:pPr>
+      <w:rPr>
+        <w:rFonts w:ascii="Courier New" w:hAnsi="Courier New" w:cs="Courier New" w:hint="default"/>
+      </w:rPr>
+    </w:lvl>
+    <w:lvl w:ilvl="5" w:tplc="08090005" w:tentative="1">
+      <w:start w:val="1"/>
+      <w:numFmt w:val="bullet"/>
+      <w:lvlText w:val=""/>
+      <w:lvlJc w:val="left"/>
+      <w:pPr>
+        <w:ind w:left="3960" w:hanging="360"/>
+      </w:pPr>
+      <w:rPr>
+        <w:rFonts w:ascii="Wingdings" w:hAnsi="Wingdings" w:hint="default"/>
+      </w:rPr>
+    </w:lvl>
+    <w:lvl w:ilvl="6" w:tplc="08090001" w:tentative="1">
+      <w:start w:val="1"/>
+      <w:numFmt w:val="bullet"/>
+      <w:lvlText w:val=""/>
+      <w:lvlJc w:val="left"/>
+      <w:pPr>
+        <w:ind w:left="4680" w:hanging="360"/>
+      </w:pPr>
+      <w:rPr>
+        <w:rFonts w:ascii="Symbol" w:hAnsi="Symbol" w:hint="default"/>
+      </w:rPr>
+    </w:lvl>
+    <w:lvl w:ilvl="7" w:tplc="08090003" w:tentative="1">
+      <w:start w:val="1"/>
+      <w:numFmt w:val="bullet"/>
+      <w:lvlText w:val="o"/>
+      <w:lvlJc w:val="left"/>
+      <w:pPr>
+        <w:ind w:left="5400" w:hanging="360"/>
+      </w:pPr>
+      <w:rPr>
+        <w:rFonts w:ascii="Courier New" w:hAnsi="Courier New" w:cs="Courier New" w:hint="default"/>
+      </w:rPr>
+    </w:lvl>
+    <w:lvl w:ilvl="8" w:tplc="08090005" w:tentative="1">
+      <w:start w:val="1"/>
+      <w:numFmt w:val="bullet"/>
+      <w:lvlText w:val=""/>
+      <w:lvlJc w:val="left"/>
+      <w:pPr>
+        <w:ind w:left="6120" w:hanging="360"/>
+      </w:pPr>
+      <w:rPr>
+        <w:rFonts w:ascii="Wingdings" w:hAnsi="Wingdings" w:hint="default"/>
+      </w:rPr>
+    </w:lvl>
+  </w:abstractNum>
+  <w:abstractNum w:abstractNumId="5">
     <w:nsid w:val="702A5678"/>
     <w:multiLevelType w:val="hybridMultilevel"/>
     <w:tmpl w:val="2F80A1B0"/>
@@ -3280,7 +3929,19 @@
     <w:abstractNumId w:val="0"/>
   </w:num>
   <w:num w:numId="2">
+    <w:abstractNumId w:val="5"/>
+  </w:num>
+  <w:num w:numId="3">
+    <w:abstractNumId w:val="3"/>
+  </w:num>
+  <w:num w:numId="4">
+    <w:abstractNumId w:val="4"/>
+  </w:num>
+  <w:num w:numId="5">
     <w:abstractNumId w:val="1"/>
+  </w:num>
+  <w:num w:numId="6">
+    <w:abstractNumId w:val="2"/>
   </w:num>
 </w:numbering>
 </file>

</xml_diff>